<commit_message>
- Refactored string operation service and rename method in it. Also updated logic in method. - Added more commenting - Updated documentation
</commit_message>
<xml_diff>
--- a/Documentation.docx
+++ b/Documentation.docx
@@ -265,7 +265,7 @@
           <w:sz w:val="19"/>
           <w:szCs w:val="19"/>
         </w:rPr>
-        <w:t>HasAlphabets</w:t>
+        <w:t>HasAllLettersOfAlphabet</w:t>
       </w:r>
       <w:proofErr w:type="spellEnd"/>
       <w:r>
@@ -284,7 +284,16 @@
         <w:t xml:space="preserve"> </w:t>
       </w:r>
       <w:r>
-        <w:t xml:space="preserve">at least one alphabet. </w:t>
+        <w:t xml:space="preserve">at least one </w:t>
+      </w:r>
+      <w:r>
+        <w:t xml:space="preserve">of each letter of </w:t>
+      </w:r>
+      <w:r>
+        <w:t>alphabet</w:t>
+      </w:r>
+      <w:r>
+        <w:t xml:space="preserve">. </w:t>
       </w:r>
       <w:r>
         <w:t xml:space="preserve"> </w:t>
@@ -504,7 +513,10 @@
         </w:numPr>
       </w:pPr>
       <w:r>
-        <w:t xml:space="preserve">I could have added one more project for unit test Business Services in </w:t>
+        <w:t>We</w:t>
+      </w:r>
+      <w:r>
+        <w:t xml:space="preserve"> could have added one more project for unit test Business Services in </w:t>
       </w:r>
       <w:proofErr w:type="spellStart"/>
       <w:r>

</xml_diff>

<commit_message>
Modified enpoint name and documentation accordingly
</commit_message>
<xml_diff>
--- a/Documentation.docx
+++ b/Documentation.docx
@@ -52,8 +52,13 @@
         </w:numPr>
       </w:pPr>
       <w:r>
-        <w:t>.Net Core 5.0 for Web Api</w:t>
-      </w:r>
+        <w:t xml:space="preserve">.Net Core 5.0 for Web </w:t>
+      </w:r>
+      <w:proofErr w:type="spellStart"/>
+      <w:r>
+        <w:t>Api</w:t>
+      </w:r>
+      <w:proofErr w:type="spellEnd"/>
     </w:p>
     <w:p>
       <w:pPr>
@@ -67,7 +72,15 @@
         <w:t>Swagger</w:t>
       </w:r>
       <w:r>
-        <w:t xml:space="preserve"> (Swashbuckle)</w:t>
+        <w:t xml:space="preserve"> (</w:t>
+      </w:r>
+      <w:proofErr w:type="spellStart"/>
+      <w:r>
+        <w:t>Swashbuckle</w:t>
+      </w:r>
+      <w:proofErr w:type="spellEnd"/>
+      <w:r>
+        <w:t>)</w:t>
       </w:r>
       <w:r>
         <w:t xml:space="preserve"> for documentation</w:t>
@@ -107,7 +120,15 @@
         <w:t>Solution contains</w:t>
       </w:r>
       <w:r>
-        <w:t xml:space="preserve"> 2 project.</w:t>
+        <w:t xml:space="preserve"> 2 </w:t>
+      </w:r>
+      <w:proofErr w:type="gramStart"/>
+      <w:r>
+        <w:t>project</w:t>
+      </w:r>
+      <w:proofErr w:type="gramEnd"/>
+      <w:r>
+        <w:t>.</w:t>
       </w:r>
     </w:p>
     <w:p/>
@@ -124,9 +145,11 @@
                   <w:pPr>
                     <w:jc w:val="center"/>
                   </w:pPr>
+                  <w:proofErr w:type="spellStart"/>
                   <w:r>
                     <w:t>Project.Core</w:t>
                   </w:r>
+                  <w:proofErr w:type="spellEnd"/>
                 </w:p>
               </w:txbxContent>
             </v:textbox>
@@ -191,9 +214,11 @@
           <w:numId w:val="2"/>
         </w:numPr>
       </w:pPr>
+      <w:proofErr w:type="spellStart"/>
       <w:r>
         <w:t>Project.Core</w:t>
       </w:r>
+      <w:proofErr w:type="spellEnd"/>
     </w:p>
     <w:p>
       <w:pPr>
@@ -224,12 +249,15 @@
           <w:numId w:val="2"/>
         </w:numPr>
       </w:pPr>
+      <w:proofErr w:type="spellStart"/>
       <w:r>
         <w:t>IStringOperationService</w:t>
       </w:r>
+      <w:proofErr w:type="spellEnd"/>
       <w:r>
         <w:t xml:space="preserve"> is created with method </w:t>
       </w:r>
+      <w:proofErr w:type="spellStart"/>
       <w:r>
         <w:rPr>
           <w:rFonts w:ascii="Consolas" w:hAnsi="Consolas" w:cs="Consolas"/>
@@ -239,6 +267,7 @@
         </w:rPr>
         <w:t>HasAllLettersOfAlphabet</w:t>
       </w:r>
+      <w:proofErr w:type="spellEnd"/>
       <w:r>
         <w:rPr>
           <w:rFonts w:ascii="Consolas" w:hAnsi="Consolas" w:cs="Consolas"/>
@@ -285,11 +314,24 @@
         </w:numPr>
       </w:pPr>
       <w:r>
-        <w:t xml:space="preserve">“Extention” folder is used to register service for dependency injection and called in start up </w:t>
+        <w:t>“</w:t>
+      </w:r>
+      <w:proofErr w:type="spellStart"/>
+      <w:r>
+        <w:t>Extention</w:t>
+      </w:r>
+      <w:proofErr w:type="spellEnd"/>
+      <w:r>
+        <w:t xml:space="preserve">” folder is used to register service for dependency injection and called in start </w:t>
+      </w:r>
+      <w:proofErr w:type="gramStart"/>
+      <w:r>
+        <w:t xml:space="preserve">up </w:t>
       </w:r>
       <w:r>
         <w:t>.</w:t>
       </w:r>
+      <w:proofErr w:type="gramEnd"/>
     </w:p>
     <w:p>
       <w:pPr>
@@ -345,14 +387,29 @@
         </w:numPr>
       </w:pPr>
       <w:r>
-        <w:t>This project is configured to use Swagger and generate api documentation</w:t>
+        <w:t xml:space="preserve">This project is configured to use Swagger and generate </w:t>
+      </w:r>
+      <w:proofErr w:type="spellStart"/>
+      <w:proofErr w:type="gramStart"/>
+      <w:r>
+        <w:t>api</w:t>
+      </w:r>
+      <w:proofErr w:type="spellEnd"/>
+      <w:proofErr w:type="gramEnd"/>
+      <w:r>
+        <w:t xml:space="preserve"> documentation</w:t>
       </w:r>
       <w:r>
         <w:t xml:space="preserve"> for development </w:t>
       </w:r>
       <w:r>
-        <w:t>environment and testing api</w:t>
-      </w:r>
+        <w:t xml:space="preserve">environment and testing </w:t>
+      </w:r>
+      <w:proofErr w:type="spellStart"/>
+      <w:r>
+        <w:t>api</w:t>
+      </w:r>
+      <w:proofErr w:type="spellEnd"/>
       <w:r>
         <w:t>.</w:t>
       </w:r>
@@ -366,7 +423,23 @@
         </w:numPr>
       </w:pPr>
       <w:r>
-        <w:t xml:space="preserve">End point is exposed using “StringOperationController” and API is documented using swagger (Swashbuckle) for API Description, Parameter, Response, Sample request. </w:t>
+        <w:t>End point is exposed using “</w:t>
+      </w:r>
+      <w:proofErr w:type="spellStart"/>
+      <w:r>
+        <w:t>StringOperationController</w:t>
+      </w:r>
+      <w:proofErr w:type="spellEnd"/>
+      <w:r>
+        <w:t>” and API is documented using swagger (</w:t>
+      </w:r>
+      <w:proofErr w:type="spellStart"/>
+      <w:r>
+        <w:t>Swashbuckle</w:t>
+      </w:r>
+      <w:proofErr w:type="spellEnd"/>
+      <w:r>
+        <w:t xml:space="preserve">) for API Description, Parameter, Response, Sample request. </w:t>
       </w:r>
     </w:p>
     <w:p>
@@ -381,9 +454,9 @@
         <w:lastRenderedPageBreak/>
         <w:drawing>
           <wp:inline distT="0" distB="0" distL="0" distR="0">
-            <wp:extent cx="5934075" cy="3524250"/>
-            <wp:effectExtent l="19050" t="0" r="9525" b="0"/>
-            <wp:docPr id="1" name="Picture 1"/>
+            <wp:extent cx="5943600" cy="3324225"/>
+            <wp:effectExtent l="19050" t="0" r="0" b="0"/>
+            <wp:docPr id="2" name="Picture 1"/>
             <wp:cNvGraphicFramePr>
               <a:graphicFrameLocks xmlns:a="http://schemas.openxmlformats.org/drawingml/2006/main" noChangeAspect="1"/>
             </wp:cNvGraphicFramePr>
@@ -406,7 +479,7 @@
                   <pic:spPr bwMode="auto">
                     <a:xfrm>
                       <a:off x="0" y="0"/>
-                      <a:ext cx="5934075" cy="3524250"/>
+                      <a:ext cx="5943600" cy="3324225"/>
                     </a:xfrm>
                     <a:prstGeom prst="rect">
                       <a:avLst/>
@@ -455,8 +528,13 @@
         <w:t xml:space="preserve"> one more project to </w:t>
       </w:r>
       <w:r>
-        <w:t>unit test Business Services in Project.Core</w:t>
-      </w:r>
+        <w:t xml:space="preserve">unit test Business Services in </w:t>
+      </w:r>
+      <w:proofErr w:type="spellStart"/>
+      <w:r>
+        <w:t>Project.Core</w:t>
+      </w:r>
+      <w:proofErr w:type="spellEnd"/>
     </w:p>
     <w:p>
       <w:pPr>

</xml_diff>